<commit_message>
Update URS 3.1 adding three URSs
</commit_message>
<xml_diff>
--- a/URS.docx
+++ b/URS.docx
@@ -18,8 +18,24 @@
           <w:sz w:val="32"/>
           <w:szCs w:val="32"/>
         </w:rPr>
+        <w:t xml:space="preserve">User </w:t>
+      </w:r>
+      <w:r>
+        <w:rPr>
+          <w:rFonts w:ascii="Arial" w:hAnsi="Arial"/>
+          <w:sz w:val="32"/>
+          <w:szCs w:val="32"/>
+        </w:rPr>
         <w:t>Requirement</w:t>
       </w:r>
+      <w:r>
+        <w:rPr>
+          <w:rFonts w:ascii="Arial" w:hAnsi="Arial"/>
+          <w:sz w:val="32"/>
+          <w:szCs w:val="32"/>
+        </w:rPr>
+        <w:t xml:space="preserve"> Specification</w:t>
+      </w:r>
     </w:p>
     <w:p>
       <w:pPr>
@@ -41,11 +57,31 @@
         </w:rPr>
         <w:t xml:space="preserve">URS-01 </w:t>
       </w:r>
-      <w:r>
-        <w:rPr>
-          <w:rFonts w:ascii="Arial" w:hAnsi="Arial"/>
-        </w:rPr>
-        <w:t>The user can see history architecture of the temple.</w:t>
+      <w:proofErr w:type="gramStart"/>
+      <w:r>
+        <w:rPr>
+          <w:rFonts w:ascii="Arial" w:hAnsi="Arial"/>
+        </w:rPr>
+        <w:t>The</w:t>
+      </w:r>
+      <w:proofErr w:type="gramEnd"/>
+      <w:r>
+        <w:rPr>
+          <w:rFonts w:ascii="Arial" w:hAnsi="Arial"/>
+        </w:rPr>
+        <w:t xml:space="preserve"> user can </w:t>
+      </w:r>
+      <w:r>
+        <w:rPr>
+          <w:rFonts w:ascii="Arial" w:hAnsi="Arial"/>
+        </w:rPr>
+        <w:t>view</w:t>
+      </w:r>
+      <w:r>
+        <w:rPr>
+          <w:rFonts w:ascii="Arial" w:hAnsi="Arial"/>
+        </w:rPr>
+        <w:t xml:space="preserve"> history architecture of the temple.</w:t>
       </w:r>
     </w:p>
     <w:p>
@@ -61,11 +97,25 @@
         </w:rPr>
         <w:t xml:space="preserve">URS-02 </w:t>
       </w:r>
-      <w:r>
-        <w:rPr>
-          <w:rFonts w:ascii="Arial" w:hAnsi="Arial"/>
-        </w:rPr>
-        <w:t xml:space="preserve">The user can see </w:t>
+      <w:proofErr w:type="gramStart"/>
+      <w:r>
+        <w:rPr>
+          <w:rFonts w:ascii="Arial" w:hAnsi="Arial"/>
+        </w:rPr>
+        <w:t>The</w:t>
+      </w:r>
+      <w:proofErr w:type="gramEnd"/>
+      <w:r>
+        <w:rPr>
+          <w:rFonts w:ascii="Arial" w:hAnsi="Arial"/>
+        </w:rPr>
+        <w:t xml:space="preserve"> user can view</w:t>
+      </w:r>
+      <w:r>
+        <w:rPr>
+          <w:rFonts w:ascii="Arial" w:hAnsi="Arial"/>
+        </w:rPr>
+        <w:t xml:space="preserve"> </w:t>
       </w:r>
       <w:r>
         <w:rPr>
@@ -99,19 +149,11 @@
         </w:rPr>
         <w:t xml:space="preserve"> </w:t>
       </w:r>
-      <w:proofErr w:type="gramStart"/>
-      <w:r>
-        <w:rPr>
-          <w:rFonts w:ascii="Arial" w:hAnsi="Arial"/>
-        </w:rPr>
-        <w:t>The</w:t>
-      </w:r>
-      <w:proofErr w:type="gramEnd"/>
-      <w:r>
-        <w:rPr>
-          <w:rFonts w:ascii="Arial" w:hAnsi="Arial"/>
-        </w:rPr>
-        <w:t xml:space="preserve"> user can registered became to </w:t>
+      <w:r>
+        <w:rPr>
+          <w:rFonts w:ascii="Arial" w:hAnsi="Arial"/>
+        </w:rPr>
+        <w:t xml:space="preserve">The user can registered became to </w:t>
       </w:r>
       <w:r>
         <w:rPr>
@@ -144,7 +186,13 @@
         <w:rPr>
           <w:rFonts w:ascii="Arial" w:hAnsi="Arial"/>
         </w:rPr>
-        <w:t xml:space="preserve"> user can see </w:t>
+        <w:t xml:space="preserve"> user can view</w:t>
+      </w:r>
+      <w:r>
+        <w:rPr>
+          <w:rFonts w:ascii="Arial" w:hAnsi="Arial"/>
+        </w:rPr>
+        <w:t xml:space="preserve"> </w:t>
       </w:r>
       <w:r>
         <w:rPr>
@@ -172,40 +220,29 @@
         </w:rPr>
         <w:t xml:space="preserve">URS-05 </w:t>
       </w:r>
-      <w:proofErr w:type="gramStart"/>
-      <w:r>
-        <w:rPr>
-          <w:rFonts w:ascii="Arial" w:hAnsi="Arial"/>
-        </w:rPr>
-        <w:t>The</w:t>
-      </w:r>
-      <w:proofErr w:type="gramEnd"/>
-      <w:r>
-        <w:rPr>
-          <w:rFonts w:ascii="Arial" w:hAnsi="Arial"/>
-        </w:rPr>
-        <w:t xml:space="preserve"> user can click to like the </w:t>
-      </w:r>
-      <w:proofErr w:type="spellStart"/>
-      <w:r>
-        <w:rPr>
-          <w:rFonts w:ascii="Arial" w:hAnsi="Arial"/>
-        </w:rPr>
-        <w:t>Facebook</w:t>
-      </w:r>
-      <w:proofErr w:type="spellEnd"/>
-      <w:r>
-        <w:rPr>
-          <w:rFonts w:ascii="Arial" w:hAnsi="Arial"/>
-        </w:rPr>
-        <w:t xml:space="preserve"> page.</w:t>
+      <w:r>
+        <w:rPr>
+          <w:rFonts w:ascii="Arial" w:hAnsi="Arial"/>
+        </w:rPr>
+        <w:t>The user can click to like the Facebook page.</w:t>
       </w:r>
       <w:r>
         <w:rPr>
           <w:rFonts w:ascii="Arial" w:hAnsi="Arial"/>
         </w:rPr>
         <w:br/>
-        <w:t xml:space="preserve">URS-05 </w:t>
+      </w:r>
+      <w:r>
+        <w:rPr>
+          <w:rFonts w:ascii="Arial" w:hAnsi="Arial"/>
+        </w:rPr>
+        <w:t>URS-06</w:t>
+      </w:r>
+      <w:r>
+        <w:rPr>
+          <w:rFonts w:ascii="Arial" w:hAnsi="Arial"/>
+        </w:rPr>
+        <w:t xml:space="preserve"> </w:t>
       </w:r>
       <w:proofErr w:type="gramStart"/>
       <w:r>
@@ -226,7 +263,49 @@
           <w:rFonts w:ascii="Arial" w:hAnsi="Arial"/>
         </w:rPr>
         <w:br/>
-        <w:t>URS-07</w:t>
+        <w:t xml:space="preserve">URS-07 </w:t>
+      </w:r>
+      <w:proofErr w:type="gramStart"/>
+      <w:r>
+        <w:rPr>
+          <w:rFonts w:ascii="Arial" w:hAnsi="Arial"/>
+        </w:rPr>
+        <w:t>The</w:t>
+      </w:r>
+      <w:proofErr w:type="gramEnd"/>
+      <w:r>
+        <w:rPr>
+          <w:rFonts w:ascii="Arial" w:hAnsi="Arial"/>
+        </w:rPr>
+        <w:t xml:space="preserve"> user can view the annual activity of the temple.</w:t>
+      </w:r>
+      <w:r>
+        <w:rPr>
+          <w:rFonts w:ascii="Arial" w:hAnsi="Arial"/>
+        </w:rPr>
+        <w:br/>
+        <w:t xml:space="preserve">URS-08 </w:t>
+      </w:r>
+      <w:proofErr w:type="gramStart"/>
+      <w:r>
+        <w:rPr>
+          <w:rFonts w:ascii="Arial" w:hAnsi="Arial"/>
+        </w:rPr>
+        <w:t>The</w:t>
+      </w:r>
+      <w:proofErr w:type="gramEnd"/>
+      <w:r>
+        <w:rPr>
+          <w:rFonts w:ascii="Arial" w:hAnsi="Arial"/>
+        </w:rPr>
+        <w:t xml:space="preserve"> user can view the other activity of the temple.</w:t>
+      </w:r>
+      <w:r>
+        <w:rPr>
+          <w:rFonts w:ascii="Arial" w:hAnsi="Arial"/>
+        </w:rPr>
+        <w:br/>
+        <w:t>URS-09</w:t>
       </w:r>
       <w:r>
         <w:rPr>
@@ -260,7 +339,7 @@
         <w:rPr>
           <w:rFonts w:ascii="Arial" w:hAnsi="Arial"/>
         </w:rPr>
-        <w:t>URS-08</w:t>
+        <w:t>URS-10</w:t>
       </w:r>
       <w:r>
         <w:rPr>
@@ -294,27 +373,27 @@
         <w:rPr>
           <w:rFonts w:ascii="Arial" w:hAnsi="Arial"/>
         </w:rPr>
-        <w:t>URS-09</w:t>
-      </w:r>
-      <w:r>
-        <w:rPr>
-          <w:rFonts w:ascii="Arial" w:hAnsi="Arial"/>
-        </w:rPr>
-        <w:t xml:space="preserve"> </w:t>
-      </w:r>
-      <w:proofErr w:type="gramStart"/>
-      <w:r>
-        <w:rPr>
-          <w:rFonts w:ascii="Arial" w:hAnsi="Arial"/>
-        </w:rPr>
-        <w:t>The</w:t>
-      </w:r>
-      <w:proofErr w:type="gramEnd"/>
-      <w:r>
-        <w:rPr>
-          <w:rFonts w:ascii="Arial" w:hAnsi="Arial"/>
-        </w:rPr>
-        <w:t xml:space="preserve"> member can receive the news from temple by email.</w:t>
+        <w:t>URS-11</w:t>
+      </w:r>
+      <w:r>
+        <w:rPr>
+          <w:rFonts w:ascii="Arial" w:hAnsi="Arial"/>
+        </w:rPr>
+        <w:t xml:space="preserve"> </w:t>
+      </w:r>
+      <w:proofErr w:type="gramStart"/>
+      <w:r>
+        <w:rPr>
+          <w:rFonts w:ascii="Arial" w:hAnsi="Arial"/>
+        </w:rPr>
+        <w:t>The</w:t>
+      </w:r>
+      <w:proofErr w:type="gramEnd"/>
+      <w:r>
+        <w:rPr>
+          <w:rFonts w:ascii="Arial" w:hAnsi="Arial"/>
+        </w:rPr>
+        <w:t xml:space="preserve"> member can ask the Dharma questions.</w:t>
       </w:r>
     </w:p>
     <w:p>
@@ -328,27 +407,65 @@
         <w:rPr>
           <w:rFonts w:ascii="Arial" w:hAnsi="Arial"/>
         </w:rPr>
-        <w:t>URS-10</w:t>
-      </w:r>
-      <w:r>
-        <w:rPr>
-          <w:rFonts w:ascii="Arial" w:hAnsi="Arial"/>
-        </w:rPr>
-        <w:t xml:space="preserve"> </w:t>
-      </w:r>
-      <w:proofErr w:type="gramStart"/>
-      <w:r>
-        <w:rPr>
-          <w:rFonts w:ascii="Arial" w:hAnsi="Arial"/>
-        </w:rPr>
-        <w:t>The</w:t>
-      </w:r>
-      <w:proofErr w:type="gramEnd"/>
-      <w:r>
-        <w:rPr>
-          <w:rFonts w:ascii="Arial" w:hAnsi="Arial"/>
-        </w:rPr>
-        <w:t xml:space="preserve"> member can ask the Dharma questions.</w:t>
+        <w:t>URS-12</w:t>
+      </w:r>
+      <w:r>
+        <w:rPr>
+          <w:rFonts w:ascii="Arial" w:hAnsi="Arial"/>
+        </w:rPr>
+        <w:t xml:space="preserve"> </w:t>
+      </w:r>
+      <w:proofErr w:type="gramStart"/>
+      <w:r>
+        <w:rPr>
+          <w:rFonts w:ascii="Arial" w:hAnsi="Arial"/>
+        </w:rPr>
+        <w:t>The</w:t>
+      </w:r>
+      <w:proofErr w:type="gramEnd"/>
+      <w:r>
+        <w:rPr>
+          <w:rFonts w:ascii="Arial" w:hAnsi="Arial"/>
+        </w:rPr>
+        <w:t xml:space="preserve"> member can view</w:t>
+      </w:r>
+      <w:r>
+        <w:rPr>
+          <w:rFonts w:ascii="Arial" w:hAnsi="Arial"/>
+        </w:rPr>
+        <w:t xml:space="preserve"> the web-board.</w:t>
+      </w:r>
+      <w:r>
+        <w:rPr>
+          <w:rFonts w:ascii="Arial" w:hAnsi="Arial"/>
+        </w:rPr>
+        <w:br/>
+      </w:r>
+      <w:r>
+        <w:rPr>
+          <w:rFonts w:ascii="Arial" w:hAnsi="Arial"/>
+        </w:rPr>
+        <w:t>URS-13</w:t>
+      </w:r>
+      <w:r>
+        <w:rPr>
+          <w:rFonts w:ascii="Arial" w:hAnsi="Arial"/>
+        </w:rPr>
+        <w:t xml:space="preserve"> </w:t>
+      </w:r>
+      <w:proofErr w:type="gramStart"/>
+      <w:r>
+        <w:rPr>
+          <w:rFonts w:ascii="Arial" w:hAnsi="Arial"/>
+        </w:rPr>
+        <w:t>The</w:t>
+      </w:r>
+      <w:proofErr w:type="gramEnd"/>
+      <w:r>
+        <w:rPr>
+          <w:rFonts w:ascii="Arial" w:hAnsi="Arial"/>
+        </w:rPr>
+        <w:t xml:space="preserve"> admin can log in.</w:t>
       </w:r>
     </w:p>
     <w:p>
@@ -362,59 +479,48 @@
         <w:rPr>
           <w:rFonts w:ascii="Arial" w:hAnsi="Arial"/>
         </w:rPr>
-        <w:t>URS-11</w:t>
-      </w:r>
-      <w:r>
-        <w:rPr>
-          <w:rFonts w:ascii="Arial" w:hAnsi="Arial"/>
-        </w:rPr>
-        <w:t xml:space="preserve"> </w:t>
-      </w:r>
-      <w:proofErr w:type="gramStart"/>
-      <w:r>
-        <w:rPr>
-          <w:rFonts w:ascii="Arial" w:hAnsi="Arial"/>
-        </w:rPr>
-        <w:t>The</w:t>
-      </w:r>
-      <w:proofErr w:type="gramEnd"/>
-      <w:r>
-        <w:rPr>
-          <w:rFonts w:ascii="Arial" w:hAnsi="Arial"/>
-        </w:rPr>
-        <w:t xml:space="preserve"> member can see the web-board.</w:t>
+        <w:t>URS-14</w:t>
+      </w:r>
+      <w:r>
+        <w:rPr>
+          <w:rFonts w:ascii="Arial" w:hAnsi="Arial"/>
+        </w:rPr>
+        <w:t xml:space="preserve"> </w:t>
+      </w:r>
+      <w:proofErr w:type="gramStart"/>
+      <w:r>
+        <w:rPr>
+          <w:rFonts w:ascii="Arial" w:hAnsi="Arial"/>
+        </w:rPr>
+        <w:t>The</w:t>
+      </w:r>
+      <w:proofErr w:type="gramEnd"/>
+      <w:r>
+        <w:rPr>
+          <w:rFonts w:ascii="Arial" w:hAnsi="Arial"/>
+        </w:rPr>
+        <w:t xml:space="preserve"> admin can log out.</w:t>
       </w:r>
       <w:r>
         <w:rPr>
           <w:rFonts w:ascii="Arial" w:hAnsi="Arial"/>
         </w:rPr>
         <w:br/>
-      </w:r>
-      <w:r>
-        <w:rPr>
-          <w:rFonts w:ascii="Arial" w:hAnsi="Arial"/>
-        </w:rPr>
-        <w:t>URS-12</w:t>
-      </w:r>
-      <w:r>
-        <w:rPr>
-          <w:rFonts w:ascii="Arial" w:hAnsi="Arial"/>
-        </w:rPr>
-        <w:t xml:space="preserve"> </w:t>
-      </w:r>
-      <w:proofErr w:type="gramStart"/>
-      <w:r>
-        <w:rPr>
-          <w:rFonts w:ascii="Arial" w:hAnsi="Arial"/>
-        </w:rPr>
-        <w:t>The</w:t>
-      </w:r>
-      <w:proofErr w:type="gramEnd"/>
-      <w:r>
-        <w:rPr>
-          <w:rFonts w:ascii="Arial" w:hAnsi="Arial"/>
-        </w:rPr>
-        <w:t xml:space="preserve"> admin can log in.</w:t>
+        <w:t xml:space="preserve">URS-15 </w:t>
+      </w:r>
+      <w:proofErr w:type="gramStart"/>
+      <w:r>
+        <w:rPr>
+          <w:rFonts w:ascii="Arial" w:hAnsi="Arial"/>
+        </w:rPr>
+        <w:t>The</w:t>
+      </w:r>
+      <w:proofErr w:type="gramEnd"/>
+      <w:r>
+        <w:rPr>
+          <w:rFonts w:ascii="Arial" w:hAnsi="Arial"/>
+        </w:rPr>
+        <w:t xml:space="preserve"> admin can edit the temple’s history architecture.</w:t>
       </w:r>
     </w:p>
     <w:p>
@@ -428,27 +534,39 @@
         <w:rPr>
           <w:rFonts w:ascii="Arial" w:hAnsi="Arial"/>
         </w:rPr>
-        <w:t>URS-13</w:t>
-      </w:r>
-      <w:r>
-        <w:rPr>
-          <w:rFonts w:ascii="Arial" w:hAnsi="Arial"/>
-        </w:rPr>
-        <w:t xml:space="preserve"> </w:t>
-      </w:r>
-      <w:proofErr w:type="gramStart"/>
-      <w:r>
-        <w:rPr>
-          <w:rFonts w:ascii="Arial" w:hAnsi="Arial"/>
-        </w:rPr>
-        <w:t>The</w:t>
-      </w:r>
-      <w:proofErr w:type="gramEnd"/>
-      <w:r>
-        <w:rPr>
-          <w:rFonts w:ascii="Arial" w:hAnsi="Arial"/>
-        </w:rPr>
-        <w:t xml:space="preserve"> admin can log out.</w:t>
+        <w:t>URS-16</w:t>
+      </w:r>
+      <w:r>
+        <w:rPr>
+          <w:rFonts w:ascii="Arial" w:hAnsi="Arial"/>
+        </w:rPr>
+        <w:t xml:space="preserve"> </w:t>
+      </w:r>
+      <w:proofErr w:type="gramStart"/>
+      <w:r>
+        <w:rPr>
+          <w:rFonts w:ascii="Arial" w:hAnsi="Arial"/>
+        </w:rPr>
+        <w:t>The</w:t>
+      </w:r>
+      <w:proofErr w:type="gramEnd"/>
+      <w:r>
+        <w:rPr>
+          <w:rFonts w:ascii="Arial" w:hAnsi="Arial"/>
+        </w:rPr>
+        <w:t xml:space="preserve"> admin can </w:t>
+      </w:r>
+      <w:r>
+        <w:rPr>
+          <w:rFonts w:ascii="Arial" w:hAnsi="Arial"/>
+        </w:rPr>
+        <w:t>edit the current the temple’s activity</w:t>
+      </w:r>
+      <w:r>
+        <w:rPr>
+          <w:rFonts w:ascii="Arial" w:hAnsi="Arial"/>
+        </w:rPr>
+        <w:t>.</w:t>
       </w:r>
     </w:p>
     <w:p>
@@ -462,33 +580,45 @@
         <w:rPr>
           <w:rFonts w:ascii="Arial" w:hAnsi="Arial"/>
         </w:rPr>
-        <w:t>URS-14</w:t>
-      </w:r>
-      <w:r>
-        <w:rPr>
-          <w:rFonts w:ascii="Arial" w:hAnsi="Arial"/>
-        </w:rPr>
-        <w:t xml:space="preserve"> </w:t>
-      </w:r>
-      <w:proofErr w:type="gramStart"/>
-      <w:r>
-        <w:rPr>
-          <w:rFonts w:ascii="Arial" w:hAnsi="Arial"/>
-        </w:rPr>
-        <w:t>The</w:t>
-      </w:r>
-      <w:proofErr w:type="gramEnd"/>
-      <w:r>
-        <w:rPr>
-          <w:rFonts w:ascii="Arial" w:hAnsi="Arial"/>
-        </w:rPr>
-        <w:t xml:space="preserve"> admin can add the details by </w:t>
-      </w:r>
-      <w:r>
-        <w:rPr>
-          <w:rFonts w:ascii="Arial" w:hAnsi="Arial"/>
-        </w:rPr>
-        <w:t>themselves</w:t>
+        <w:t>URS-17</w:t>
+      </w:r>
+      <w:r>
+        <w:rPr>
+          <w:rFonts w:ascii="Arial" w:hAnsi="Arial"/>
+        </w:rPr>
+        <w:t xml:space="preserve"> </w:t>
+      </w:r>
+      <w:proofErr w:type="gramStart"/>
+      <w:r>
+        <w:rPr>
+          <w:rFonts w:ascii="Arial" w:hAnsi="Arial"/>
+        </w:rPr>
+        <w:t>The</w:t>
+      </w:r>
+      <w:proofErr w:type="gramEnd"/>
+      <w:r>
+        <w:rPr>
+          <w:rFonts w:ascii="Arial" w:hAnsi="Arial"/>
+        </w:rPr>
+        <w:t xml:space="preserve"> admin can </w:t>
+      </w:r>
+      <w:r>
+        <w:rPr>
+          <w:rFonts w:ascii="Arial" w:hAnsi="Arial"/>
+        </w:rPr>
+        <w:t>add</w:t>
+      </w:r>
+      <w:r>
+        <w:rPr>
+          <w:rFonts w:ascii="Arial" w:hAnsi="Arial"/>
+        </w:rPr>
+        <w:t xml:space="preserve"> the </w:t>
+      </w:r>
+      <w:r>
+        <w:rPr>
+          <w:rFonts w:ascii="Arial" w:hAnsi="Arial"/>
+        </w:rPr>
+        <w:t>current the temple’s activity</w:t>
       </w:r>
       <w:r>
         <w:rPr>
@@ -508,33 +638,33 @@
         <w:rPr>
           <w:rFonts w:ascii="Arial" w:hAnsi="Arial"/>
         </w:rPr>
-        <w:t>URS-15</w:t>
-      </w:r>
-      <w:r>
-        <w:rPr>
-          <w:rFonts w:ascii="Arial" w:hAnsi="Arial"/>
-        </w:rPr>
-        <w:t xml:space="preserve"> </w:t>
-      </w:r>
-      <w:proofErr w:type="gramStart"/>
-      <w:r>
-        <w:rPr>
-          <w:rFonts w:ascii="Arial" w:hAnsi="Arial"/>
-        </w:rPr>
-        <w:t>The</w:t>
-      </w:r>
-      <w:proofErr w:type="gramEnd"/>
-      <w:r>
-        <w:rPr>
-          <w:rFonts w:ascii="Arial" w:hAnsi="Arial"/>
-        </w:rPr>
-        <w:t xml:space="preserve"> admin can edit the details by </w:t>
-      </w:r>
-      <w:r>
-        <w:rPr>
-          <w:rFonts w:ascii="Arial" w:hAnsi="Arial"/>
-        </w:rPr>
-        <w:t>themselves</w:t>
+        <w:t>URS-18</w:t>
+      </w:r>
+      <w:r>
+        <w:rPr>
+          <w:rFonts w:ascii="Arial" w:hAnsi="Arial"/>
+        </w:rPr>
+        <w:t xml:space="preserve"> </w:t>
+      </w:r>
+      <w:proofErr w:type="gramStart"/>
+      <w:r>
+        <w:rPr>
+          <w:rFonts w:ascii="Arial" w:hAnsi="Arial"/>
+        </w:rPr>
+        <w:t>The</w:t>
+      </w:r>
+      <w:proofErr w:type="gramEnd"/>
+      <w:r>
+        <w:rPr>
+          <w:rFonts w:ascii="Arial" w:hAnsi="Arial"/>
+        </w:rPr>
+        <w:t xml:space="preserve"> admin can delete the </w:t>
+      </w:r>
+      <w:r>
+        <w:rPr>
+          <w:rFonts w:ascii="Arial" w:hAnsi="Arial"/>
+        </w:rPr>
+        <w:t>current the temple’s activity</w:t>
       </w:r>
       <w:r>
         <w:rPr>
@@ -554,33 +684,255 @@
         <w:rPr>
           <w:rFonts w:ascii="Arial" w:hAnsi="Arial"/>
         </w:rPr>
-        <w:t>URS-16</w:t>
-      </w:r>
-      <w:r>
-        <w:rPr>
-          <w:rFonts w:ascii="Arial" w:hAnsi="Arial"/>
-        </w:rPr>
-        <w:t xml:space="preserve"> </w:t>
-      </w:r>
-      <w:proofErr w:type="gramStart"/>
-      <w:r>
-        <w:rPr>
-          <w:rFonts w:ascii="Arial" w:hAnsi="Arial"/>
-        </w:rPr>
-        <w:t>The</w:t>
-      </w:r>
-      <w:proofErr w:type="gramEnd"/>
-      <w:r>
-        <w:rPr>
-          <w:rFonts w:ascii="Arial" w:hAnsi="Arial"/>
-        </w:rPr>
-        <w:t xml:space="preserve"> admin can delete the details by </w:t>
-      </w:r>
-      <w:r>
-        <w:rPr>
-          <w:rFonts w:ascii="Arial" w:hAnsi="Arial"/>
-        </w:rPr>
-        <w:t>themselves</w:t>
+        <w:t>URS-19</w:t>
+      </w:r>
+      <w:r>
+        <w:rPr>
+          <w:rFonts w:ascii="Arial" w:hAnsi="Arial"/>
+        </w:rPr>
+        <w:t xml:space="preserve"> </w:t>
+      </w:r>
+      <w:proofErr w:type="gramStart"/>
+      <w:r>
+        <w:rPr>
+          <w:rFonts w:ascii="Arial" w:hAnsi="Arial"/>
+        </w:rPr>
+        <w:t>The</w:t>
+      </w:r>
+      <w:proofErr w:type="gramEnd"/>
+      <w:r>
+        <w:rPr>
+          <w:rFonts w:ascii="Arial" w:hAnsi="Arial"/>
+        </w:rPr>
+        <w:t xml:space="preserve"> admin can post Dharma Q&amp;A on the web-board.</w:t>
+      </w:r>
+    </w:p>
+    <w:p>
+      <w:pPr>
+        <w:ind w:left="360"/>
+        <w:rPr>
+          <w:rFonts w:ascii="Arial" w:hAnsi="Arial"/>
+        </w:rPr>
+      </w:pPr>
+      <w:r>
+        <w:rPr>
+          <w:rFonts w:ascii="Arial" w:hAnsi="Arial"/>
+        </w:rPr>
+        <w:t>URS-20</w:t>
+      </w:r>
+      <w:r>
+        <w:rPr>
+          <w:rFonts w:ascii="Arial" w:hAnsi="Arial"/>
+        </w:rPr>
+        <w:t xml:space="preserve"> </w:t>
+      </w:r>
+      <w:proofErr w:type="gramStart"/>
+      <w:r>
+        <w:rPr>
+          <w:rFonts w:ascii="Arial" w:hAnsi="Arial"/>
+        </w:rPr>
+        <w:t>The</w:t>
+      </w:r>
+      <w:proofErr w:type="gramEnd"/>
+      <w:r>
+        <w:rPr>
+          <w:rFonts w:ascii="Arial" w:hAnsi="Arial"/>
+        </w:rPr>
+        <w:t xml:space="preserve"> admin can answer Dharma Q&amp;A.</w:t>
+      </w:r>
+    </w:p>
+    <w:p>
+      <w:pPr>
+        <w:ind w:left="360"/>
+        <w:rPr>
+          <w:rFonts w:ascii="Arial" w:hAnsi="Arial"/>
+        </w:rPr>
+      </w:pPr>
+      <w:r>
+        <w:rPr>
+          <w:rFonts w:ascii="Arial" w:hAnsi="Arial"/>
+        </w:rPr>
+        <w:t>URS-21</w:t>
+      </w:r>
+      <w:r>
+        <w:rPr>
+          <w:rFonts w:ascii="Arial" w:hAnsi="Arial"/>
+        </w:rPr>
+        <w:t xml:space="preserve"> </w:t>
+      </w:r>
+      <w:proofErr w:type="gramStart"/>
+      <w:r>
+        <w:rPr>
+          <w:rFonts w:ascii="Arial" w:hAnsi="Arial"/>
+        </w:rPr>
+        <w:t>The</w:t>
+      </w:r>
+      <w:proofErr w:type="gramEnd"/>
+      <w:r>
+        <w:rPr>
+          <w:rFonts w:ascii="Arial" w:hAnsi="Arial"/>
+        </w:rPr>
+        <w:t xml:space="preserve"> admin can view</w:t>
+      </w:r>
+      <w:r>
+        <w:rPr>
+          <w:rFonts w:ascii="Arial" w:hAnsi="Arial"/>
+        </w:rPr>
+        <w:t xml:space="preserve"> the web-board.</w:t>
+      </w:r>
+    </w:p>
+    <w:p>
+      <w:pPr>
+        <w:ind w:left="360"/>
+        <w:rPr>
+          <w:rFonts w:ascii="Arial" w:hAnsi="Arial"/>
+        </w:rPr>
+      </w:pPr>
+      <w:r>
+        <w:rPr>
+          <w:rFonts w:ascii="Arial" w:hAnsi="Arial"/>
+        </w:rPr>
+        <w:t>URS-22</w:t>
+      </w:r>
+      <w:r>
+        <w:rPr>
+          <w:rFonts w:ascii="Arial" w:hAnsi="Arial"/>
+        </w:rPr>
+        <w:t xml:space="preserve"> </w:t>
+      </w:r>
+      <w:proofErr w:type="gramStart"/>
+      <w:r>
+        <w:rPr>
+          <w:rFonts w:ascii="Arial" w:hAnsi="Arial"/>
+        </w:rPr>
+        <w:t>The</w:t>
+      </w:r>
+      <w:proofErr w:type="gramEnd"/>
+      <w:r>
+        <w:rPr>
+          <w:rFonts w:ascii="Arial" w:hAnsi="Arial"/>
+        </w:rPr>
+        <w:t xml:space="preserve"> admin </w:t>
+      </w:r>
+      <w:r>
+        <w:rPr>
+          <w:rFonts w:ascii="Arial" w:hAnsi="Arial"/>
+        </w:rPr>
+        <w:t>defines</w:t>
+      </w:r>
+      <w:r>
+        <w:rPr>
+          <w:rFonts w:ascii="Arial" w:hAnsi="Arial"/>
+        </w:rPr>
+        <w:t xml:space="preserve"> the time date place.</w:t>
+      </w:r>
+    </w:p>
+    <w:p>
+      <w:pPr>
+        <w:ind w:left="360"/>
+        <w:rPr>
+          <w:rFonts w:ascii="Arial" w:hAnsi="Arial"/>
+        </w:rPr>
+      </w:pPr>
+      <w:r>
+        <w:rPr>
+          <w:rFonts w:ascii="Arial" w:hAnsi="Arial"/>
+        </w:rPr>
+        <w:t>URS-23</w:t>
+      </w:r>
+      <w:r>
+        <w:rPr>
+          <w:rFonts w:ascii="Arial" w:hAnsi="Arial"/>
+        </w:rPr>
+        <w:t xml:space="preserve"> </w:t>
+      </w:r>
+      <w:proofErr w:type="gramStart"/>
+      <w:r>
+        <w:rPr>
+          <w:rFonts w:ascii="Arial" w:hAnsi="Arial"/>
+        </w:rPr>
+        <w:t>The</w:t>
+      </w:r>
+      <w:proofErr w:type="gramEnd"/>
+      <w:r>
+        <w:rPr>
+          <w:rFonts w:ascii="Arial" w:hAnsi="Arial"/>
+        </w:rPr>
+        <w:t xml:space="preserve"> admin can edit the Facebook page.</w:t>
+      </w:r>
+    </w:p>
+    <w:p>
+      <w:pPr>
+        <w:ind w:left="360"/>
+        <w:rPr>
+          <w:rFonts w:ascii="Arial" w:hAnsi="Arial"/>
+        </w:rPr>
+      </w:pPr>
+      <w:r>
+        <w:rPr>
+          <w:rFonts w:ascii="Arial" w:hAnsi="Arial"/>
+        </w:rPr>
+        <w:t>URS-24</w:t>
+      </w:r>
+      <w:r>
+        <w:rPr>
+          <w:rFonts w:ascii="Arial" w:hAnsi="Arial"/>
+        </w:rPr>
+        <w:t xml:space="preserve"> </w:t>
+      </w:r>
+      <w:proofErr w:type="gramStart"/>
+      <w:r>
+        <w:rPr>
+          <w:rFonts w:ascii="Arial" w:hAnsi="Arial"/>
+        </w:rPr>
+        <w:t>The</w:t>
+      </w:r>
+      <w:proofErr w:type="gramEnd"/>
+      <w:r>
+        <w:rPr>
+          <w:rFonts w:ascii="Arial" w:hAnsi="Arial"/>
+        </w:rPr>
+        <w:t xml:space="preserve"> admin can post activities on web-board.</w:t>
+      </w:r>
+    </w:p>
+    <w:p>
+      <w:pPr>
+        <w:ind w:left="360"/>
+        <w:rPr>
+          <w:rFonts w:ascii="Arial" w:hAnsi="Arial"/>
+        </w:rPr>
+      </w:pPr>
+      <w:r>
+        <w:rPr>
+          <w:rFonts w:ascii="Arial" w:hAnsi="Arial"/>
+        </w:rPr>
+        <w:t>URS-25</w:t>
+      </w:r>
+      <w:r>
+        <w:rPr>
+          <w:rFonts w:ascii="Arial" w:hAnsi="Arial"/>
+        </w:rPr>
+        <w:t xml:space="preserve"> </w:t>
+      </w:r>
+      <w:proofErr w:type="gramStart"/>
+      <w:r>
+        <w:rPr>
+          <w:rFonts w:ascii="Arial" w:hAnsi="Arial"/>
+        </w:rPr>
+        <w:t>The</w:t>
+      </w:r>
+      <w:proofErr w:type="gramEnd"/>
+      <w:r>
+        <w:rPr>
+          <w:rFonts w:ascii="Arial" w:hAnsi="Arial"/>
+        </w:rPr>
+        <w:t xml:space="preserve"> admin can send the email to </w:t>
+      </w:r>
+      <w:r>
+        <w:rPr>
+          <w:rFonts w:ascii="Arial" w:hAnsi="Arial"/>
+        </w:rPr>
+        <w:t>members</w:t>
       </w:r>
       <w:r>
         <w:rPr>
@@ -590,268 +942,10 @@
       </w:r>
     </w:p>
     <w:p>
-      <w:pPr>
-        <w:ind w:left="360"/>
-        <w:rPr>
-          <w:rFonts w:ascii="Arial" w:hAnsi="Arial"/>
-        </w:rPr>
-      </w:pPr>
-      <w:r>
-        <w:rPr>
-          <w:rFonts w:ascii="Arial" w:hAnsi="Arial"/>
-        </w:rPr>
-        <w:t>URS-17</w:t>
-      </w:r>
-      <w:r>
-        <w:rPr>
-          <w:rFonts w:ascii="Arial" w:hAnsi="Arial"/>
-        </w:rPr>
-        <w:t xml:space="preserve"> </w:t>
-      </w:r>
-      <w:proofErr w:type="gramStart"/>
-      <w:r>
-        <w:rPr>
-          <w:rFonts w:ascii="Arial" w:hAnsi="Arial"/>
-        </w:rPr>
-        <w:t>The</w:t>
-      </w:r>
-      <w:proofErr w:type="gramEnd"/>
-      <w:r>
-        <w:rPr>
-          <w:rFonts w:ascii="Arial" w:hAnsi="Arial"/>
-        </w:rPr>
-        <w:t xml:space="preserve"> admin can post Dharma Q&amp;A on the web-board.</w:t>
-      </w:r>
-    </w:p>
-    <w:p>
-      <w:pPr>
-        <w:ind w:left="360"/>
-        <w:rPr>
-          <w:rFonts w:ascii="Arial" w:hAnsi="Arial"/>
-        </w:rPr>
-      </w:pPr>
-      <w:r>
-        <w:rPr>
-          <w:rFonts w:ascii="Arial" w:hAnsi="Arial"/>
-        </w:rPr>
-        <w:t>URS-18</w:t>
-      </w:r>
-      <w:r>
-        <w:rPr>
-          <w:rFonts w:ascii="Arial" w:hAnsi="Arial"/>
-        </w:rPr>
-        <w:t xml:space="preserve"> </w:t>
-      </w:r>
-      <w:proofErr w:type="gramStart"/>
-      <w:r>
-        <w:rPr>
-          <w:rFonts w:ascii="Arial" w:hAnsi="Arial"/>
-        </w:rPr>
-        <w:t>The</w:t>
-      </w:r>
-      <w:proofErr w:type="gramEnd"/>
-      <w:r>
-        <w:rPr>
-          <w:rFonts w:ascii="Arial" w:hAnsi="Arial"/>
-        </w:rPr>
-        <w:t xml:space="preserve"> admin can answer Dharma Q&amp;A.</w:t>
-      </w:r>
-    </w:p>
-    <w:p>
-      <w:pPr>
-        <w:ind w:left="360"/>
-        <w:rPr>
-          <w:rFonts w:ascii="Arial" w:hAnsi="Arial"/>
-        </w:rPr>
-      </w:pPr>
-      <w:r>
-        <w:rPr>
-          <w:rFonts w:ascii="Arial" w:hAnsi="Arial"/>
-        </w:rPr>
-        <w:t>URS-19</w:t>
-      </w:r>
-      <w:r>
-        <w:rPr>
-          <w:rFonts w:ascii="Arial" w:hAnsi="Arial"/>
-        </w:rPr>
-        <w:t xml:space="preserve"> </w:t>
-      </w:r>
-      <w:proofErr w:type="gramStart"/>
-      <w:r>
-        <w:rPr>
-          <w:rFonts w:ascii="Arial" w:hAnsi="Arial"/>
-        </w:rPr>
-        <w:t>The</w:t>
-      </w:r>
-      <w:proofErr w:type="gramEnd"/>
-      <w:r>
-        <w:rPr>
-          <w:rFonts w:ascii="Arial" w:hAnsi="Arial"/>
-        </w:rPr>
-        <w:t xml:space="preserve"> admin can see the web-board.</w:t>
-      </w:r>
-    </w:p>
-    <w:p>
-      <w:pPr>
-        <w:ind w:left="360"/>
-        <w:rPr>
-          <w:rFonts w:ascii="Arial" w:hAnsi="Arial"/>
-        </w:rPr>
-      </w:pPr>
-      <w:r>
-        <w:rPr>
-          <w:rFonts w:ascii="Arial" w:hAnsi="Arial"/>
-        </w:rPr>
-        <w:t>URS-20</w:t>
-      </w:r>
-      <w:r>
-        <w:rPr>
-          <w:rFonts w:ascii="Arial" w:hAnsi="Arial"/>
-        </w:rPr>
-        <w:t xml:space="preserve"> </w:t>
-      </w:r>
-      <w:proofErr w:type="gramStart"/>
-      <w:r>
-        <w:rPr>
-          <w:rFonts w:ascii="Arial" w:hAnsi="Arial"/>
-        </w:rPr>
-        <w:t>The</w:t>
-      </w:r>
-      <w:proofErr w:type="gramEnd"/>
-      <w:r>
-        <w:rPr>
-          <w:rFonts w:ascii="Arial" w:hAnsi="Arial"/>
-        </w:rPr>
-        <w:t xml:space="preserve"> admin </w:t>
-      </w:r>
-      <w:r>
-        <w:rPr>
-          <w:rFonts w:ascii="Arial" w:hAnsi="Arial"/>
-        </w:rPr>
-        <w:t>defines</w:t>
-      </w:r>
-      <w:r>
-        <w:rPr>
-          <w:rFonts w:ascii="Arial" w:hAnsi="Arial"/>
-        </w:rPr>
-        <w:t xml:space="preserve"> the time date place.</w:t>
-      </w:r>
-    </w:p>
-    <w:p>
-      <w:pPr>
-        <w:ind w:left="360"/>
-        <w:rPr>
-          <w:rFonts w:ascii="Arial" w:hAnsi="Arial"/>
-        </w:rPr>
-      </w:pPr>
-      <w:r>
-        <w:rPr>
-          <w:rFonts w:ascii="Arial" w:hAnsi="Arial"/>
-        </w:rPr>
-        <w:t>URS-21</w:t>
-      </w:r>
-      <w:r>
-        <w:rPr>
-          <w:rFonts w:ascii="Arial" w:hAnsi="Arial"/>
-        </w:rPr>
-        <w:t xml:space="preserve"> </w:t>
-      </w:r>
-      <w:proofErr w:type="gramStart"/>
-      <w:r>
-        <w:rPr>
-          <w:rFonts w:ascii="Arial" w:hAnsi="Arial"/>
-        </w:rPr>
-        <w:t>The</w:t>
-      </w:r>
-      <w:proofErr w:type="gramEnd"/>
-      <w:r>
-        <w:rPr>
-          <w:rFonts w:ascii="Arial" w:hAnsi="Arial"/>
-        </w:rPr>
-        <w:t xml:space="preserve"> admin can edit the Facebook page.</w:t>
-      </w:r>
-    </w:p>
-    <w:p>
-      <w:pPr>
-        <w:ind w:left="360"/>
-        <w:rPr>
-          <w:rFonts w:ascii="Arial" w:hAnsi="Arial"/>
-        </w:rPr>
-      </w:pPr>
-      <w:r>
-        <w:rPr>
-          <w:rFonts w:ascii="Arial" w:hAnsi="Arial"/>
-        </w:rPr>
-        <w:t>URS-22</w:t>
-      </w:r>
-      <w:r>
-        <w:rPr>
-          <w:rFonts w:ascii="Arial" w:hAnsi="Arial"/>
-        </w:rPr>
-        <w:t xml:space="preserve"> </w:t>
-      </w:r>
-      <w:proofErr w:type="gramStart"/>
-      <w:r>
-        <w:rPr>
-          <w:rFonts w:ascii="Arial" w:hAnsi="Arial"/>
-        </w:rPr>
-        <w:t>The</w:t>
-      </w:r>
-      <w:proofErr w:type="gramEnd"/>
-      <w:r>
-        <w:rPr>
-          <w:rFonts w:ascii="Arial" w:hAnsi="Arial"/>
-        </w:rPr>
-        <w:t xml:space="preserve"> admin can post activities on web-board.</w:t>
-      </w:r>
-    </w:p>
-    <w:p>
-      <w:pPr>
-        <w:ind w:left="360"/>
-        <w:rPr>
-          <w:rFonts w:ascii="Arial" w:hAnsi="Arial"/>
-        </w:rPr>
-      </w:pPr>
-      <w:r>
-        <w:rPr>
-          <w:rFonts w:ascii="Arial" w:hAnsi="Arial"/>
-        </w:rPr>
-        <w:t>URS-23</w:t>
-      </w:r>
-      <w:r>
-        <w:rPr>
-          <w:rFonts w:ascii="Arial" w:hAnsi="Arial"/>
-        </w:rPr>
-        <w:t xml:space="preserve"> </w:t>
-      </w:r>
-      <w:proofErr w:type="gramStart"/>
-      <w:r>
-        <w:rPr>
-          <w:rFonts w:ascii="Arial" w:hAnsi="Arial"/>
-        </w:rPr>
-        <w:t>The</w:t>
-      </w:r>
-      <w:proofErr w:type="gramEnd"/>
-      <w:r>
-        <w:rPr>
-          <w:rFonts w:ascii="Arial" w:hAnsi="Arial"/>
-        </w:rPr>
-        <w:t xml:space="preserve"> admin can send the email to </w:t>
-      </w:r>
-      <w:r>
-        <w:rPr>
-          <w:rFonts w:ascii="Arial" w:hAnsi="Arial"/>
-        </w:rPr>
-        <w:t>members</w:t>
-      </w:r>
-      <w:r>
-        <w:rPr>
-          <w:rFonts w:ascii="Arial" w:hAnsi="Arial"/>
-        </w:rPr>
-        <w:t>.</w:t>
-      </w:r>
-    </w:p>
-    <w:p/>
+      <w:r>
+        <w:tab/>
+      </w:r>
+    </w:p>
     <w:sectPr>
       <w:pgSz w:w="11900" w:h="16840"/>
       <w:pgMar w:top="1440" w:right="1800" w:bottom="1440" w:left="1800" w:header="708" w:footer="708" w:gutter="0"/>
@@ -1770,7 +1864,7 @@
 </file>
 
 <file path=customXml/itemProps1.xml><?xml version="1.0" encoding="utf-8"?>
-<ds:datastoreItem xmlns:ds="http://schemas.openxmlformats.org/officeDocument/2006/customXml" ds:itemID="{1D118066-A8F3-4864-849B-749BD431D18A}">
+<ds:datastoreItem xmlns:ds="http://schemas.openxmlformats.org/officeDocument/2006/customXml" ds:itemID="{71C60C93-D7DD-4368-8CFA-301D7211395C}">
   <ds:schemaRefs>
     <ds:schemaRef ds:uri="http://schemas.openxmlformats.org/officeDocument/2006/bibliography"/>
   </ds:schemaRefs>

</xml_diff>

<commit_message>
URS update by dew
</commit_message>
<xml_diff>
--- a/URS.docx
+++ b/URS.docx
@@ -57,19 +57,11 @@
         </w:rPr>
         <w:t xml:space="preserve">URS-01 </w:t>
       </w:r>
-      <w:proofErr w:type="gramStart"/>
-      <w:r>
-        <w:rPr>
-          <w:rFonts w:ascii="Arial" w:hAnsi="Arial"/>
-        </w:rPr>
-        <w:t>The</w:t>
-      </w:r>
-      <w:proofErr w:type="gramEnd"/>
-      <w:r>
-        <w:rPr>
-          <w:rFonts w:ascii="Arial" w:hAnsi="Arial"/>
-        </w:rPr>
-        <w:t xml:space="preserve"> user can </w:t>
+      <w:r>
+        <w:rPr>
+          <w:rFonts w:ascii="Arial" w:hAnsi="Arial"/>
+        </w:rPr>
+        <w:t xml:space="preserve">The user can </w:t>
       </w:r>
       <w:r>
         <w:rPr>
@@ -97,19 +89,11 @@
         </w:rPr>
         <w:t xml:space="preserve">URS-02 </w:t>
       </w:r>
-      <w:proofErr w:type="gramStart"/>
-      <w:r>
-        <w:rPr>
-          <w:rFonts w:ascii="Arial" w:hAnsi="Arial"/>
-        </w:rPr>
-        <w:t>The</w:t>
-      </w:r>
-      <w:proofErr w:type="gramEnd"/>
-      <w:r>
-        <w:rPr>
-          <w:rFonts w:ascii="Arial" w:hAnsi="Arial"/>
-        </w:rPr>
-        <w:t xml:space="preserve"> user can view</w:t>
+      <w:r>
+        <w:rPr>
+          <w:rFonts w:ascii="Arial" w:hAnsi="Arial"/>
+        </w:rPr>
+        <w:t>The user can view</w:t>
       </w:r>
       <w:r>
         <w:rPr>
@@ -174,19 +158,11 @@
         <w:br/>
         <w:t xml:space="preserve">URS-04 </w:t>
       </w:r>
-      <w:proofErr w:type="gramStart"/>
-      <w:r>
-        <w:rPr>
-          <w:rFonts w:ascii="Arial" w:hAnsi="Arial"/>
-        </w:rPr>
-        <w:t>The</w:t>
-      </w:r>
-      <w:proofErr w:type="gramEnd"/>
-      <w:r>
-        <w:rPr>
-          <w:rFonts w:ascii="Arial" w:hAnsi="Arial"/>
-        </w:rPr>
-        <w:t xml:space="preserve"> user can view</w:t>
+      <w:r>
+        <w:rPr>
+          <w:rFonts w:ascii="Arial" w:hAnsi="Arial"/>
+        </w:rPr>
+        <w:t>The user can view</w:t>
       </w:r>
       <w:r>
         <w:rPr>
@@ -242,63 +218,21 @@
         <w:rPr>
           <w:rFonts w:ascii="Arial" w:hAnsi="Arial"/>
         </w:rPr>
-        <w:t xml:space="preserve"> </w:t>
-      </w:r>
-      <w:proofErr w:type="gramStart"/>
-      <w:r>
-        <w:rPr>
-          <w:rFonts w:ascii="Arial" w:hAnsi="Arial"/>
-        </w:rPr>
-        <w:t>The</w:t>
-      </w:r>
-      <w:proofErr w:type="gramEnd"/>
-      <w:r>
-        <w:rPr>
-          <w:rFonts w:ascii="Arial" w:hAnsi="Arial"/>
-        </w:rPr>
-        <w:t xml:space="preserve"> user can change the language of the website.</w:t>
+        <w:t xml:space="preserve"> The user can change the language of the website.</w:t>
       </w:r>
       <w:r>
         <w:rPr>
           <w:rFonts w:ascii="Arial" w:hAnsi="Arial"/>
         </w:rPr>
         <w:br/>
-        <w:t xml:space="preserve">URS-07 </w:t>
-      </w:r>
-      <w:proofErr w:type="gramStart"/>
-      <w:r>
-        <w:rPr>
-          <w:rFonts w:ascii="Arial" w:hAnsi="Arial"/>
-        </w:rPr>
-        <w:t>The</w:t>
-      </w:r>
-      <w:proofErr w:type="gramEnd"/>
-      <w:r>
-        <w:rPr>
-          <w:rFonts w:ascii="Arial" w:hAnsi="Arial"/>
-        </w:rPr>
-        <w:t xml:space="preserve"> user can view the annual activity of the temple.</w:t>
+        <w:t>URS-07 The user can view the annual activity of the temple.</w:t>
       </w:r>
       <w:r>
         <w:rPr>
           <w:rFonts w:ascii="Arial" w:hAnsi="Arial"/>
         </w:rPr>
         <w:br/>
-        <w:t xml:space="preserve">URS-08 </w:t>
-      </w:r>
-      <w:proofErr w:type="gramStart"/>
-      <w:r>
-        <w:rPr>
-          <w:rFonts w:ascii="Arial" w:hAnsi="Arial"/>
-        </w:rPr>
-        <w:t>The</w:t>
-      </w:r>
-      <w:proofErr w:type="gramEnd"/>
-      <w:r>
-        <w:rPr>
-          <w:rFonts w:ascii="Arial" w:hAnsi="Arial"/>
-        </w:rPr>
-        <w:t xml:space="preserve"> user can view the other activity of the temple.</w:t>
+        <w:t>URS-08 The user can view the other activity of the temple.</w:t>
       </w:r>
       <w:r>
         <w:rPr>
@@ -311,35 +245,67 @@
         <w:rPr>
           <w:rFonts w:ascii="Arial" w:hAnsi="Arial"/>
         </w:rPr>
+        <w:t xml:space="preserve"> The member can log in.</w:t>
+      </w:r>
+    </w:p>
+    <w:p>
+      <w:pPr>
+        <w:ind w:left="360"/>
+        <w:rPr>
+          <w:rFonts w:ascii="Arial" w:hAnsi="Arial"/>
+        </w:rPr>
+      </w:pPr>
+      <w:r>
+        <w:rPr>
+          <w:rFonts w:ascii="Arial" w:hAnsi="Arial"/>
+        </w:rPr>
+        <w:t>URS-10</w:t>
+      </w:r>
+      <w:r>
+        <w:rPr>
+          <w:rFonts w:ascii="Arial" w:hAnsi="Arial"/>
+        </w:rPr>
+        <w:t xml:space="preserve"> The member can log out.</w:t>
+      </w:r>
+    </w:p>
+    <w:p>
+      <w:pPr>
+        <w:ind w:left="360"/>
+        <w:rPr>
+          <w:rFonts w:ascii="Arial" w:hAnsi="Arial"/>
+        </w:rPr>
+      </w:pPr>
+      <w:r>
+        <w:rPr>
+          <w:rFonts w:ascii="Arial" w:hAnsi="Arial"/>
+        </w:rPr>
+        <w:t>URS-11</w:t>
+      </w:r>
+      <w:r>
+        <w:rPr>
+          <w:rFonts w:ascii="Arial" w:hAnsi="Arial"/>
+        </w:rPr>
         <w:t xml:space="preserve"> </w:t>
       </w:r>
-      <w:proofErr w:type="gramStart"/>
-      <w:r>
-        <w:rPr>
-          <w:rFonts w:ascii="Arial" w:hAnsi="Arial"/>
-        </w:rPr>
-        <w:t>The</w:t>
-      </w:r>
-      <w:proofErr w:type="gramEnd"/>
-      <w:r>
-        <w:rPr>
-          <w:rFonts w:ascii="Arial" w:hAnsi="Arial"/>
-        </w:rPr>
-        <w:t xml:space="preserve"> member can log in.</w:t>
-      </w:r>
-    </w:p>
-    <w:p>
-      <w:pPr>
-        <w:ind w:left="360"/>
-        <w:rPr>
-          <w:rFonts w:ascii="Arial" w:hAnsi="Arial"/>
-        </w:rPr>
-      </w:pPr>
-      <w:r>
-        <w:rPr>
-          <w:rFonts w:ascii="Arial" w:hAnsi="Arial"/>
-        </w:rPr>
-        <w:t>URS-10</w:t>
+      <w:r>
+        <w:rPr>
+          <w:rFonts w:ascii="Arial" w:hAnsi="Arial"/>
+        </w:rPr>
+        <w:t>The member can ask the Dharma questions.</w:t>
+      </w:r>
+    </w:p>
+    <w:p>
+      <w:pPr>
+        <w:ind w:left="360"/>
+        <w:rPr>
+          <w:rFonts w:ascii="Arial" w:hAnsi="Arial"/>
+        </w:rPr>
+      </w:pPr>
+      <w:r>
+        <w:rPr>
+          <w:rFonts w:ascii="Arial" w:hAnsi="Arial"/>
+        </w:rPr>
+        <w:t>URS-12</w:t>
       </w:r>
       <w:r>
         <w:rPr>
@@ -347,33 +313,76 @@
         </w:rPr>
         <w:t xml:space="preserve"> </w:t>
       </w:r>
-      <w:proofErr w:type="gramStart"/>
-      <w:r>
-        <w:rPr>
-          <w:rFonts w:ascii="Arial" w:hAnsi="Arial"/>
-        </w:rPr>
-        <w:t>The</w:t>
-      </w:r>
-      <w:proofErr w:type="gramEnd"/>
-      <w:r>
-        <w:rPr>
-          <w:rFonts w:ascii="Arial" w:hAnsi="Arial"/>
-        </w:rPr>
-        <w:t xml:space="preserve"> member can log out.</w:t>
-      </w:r>
-    </w:p>
-    <w:p>
-      <w:pPr>
-        <w:ind w:left="360"/>
-        <w:rPr>
-          <w:rFonts w:ascii="Arial" w:hAnsi="Arial"/>
-        </w:rPr>
-      </w:pPr>
-      <w:r>
-        <w:rPr>
-          <w:rFonts w:ascii="Arial" w:hAnsi="Arial"/>
-        </w:rPr>
-        <w:t>URS-11</w:t>
+      <w:r>
+        <w:rPr>
+          <w:rFonts w:ascii="Arial" w:hAnsi="Arial"/>
+        </w:rPr>
+        <w:t>The member can view</w:t>
+      </w:r>
+      <w:r>
+        <w:rPr>
+          <w:rFonts w:ascii="Arial" w:hAnsi="Arial"/>
+        </w:rPr>
+        <w:t xml:space="preserve"> the web-board.</w:t>
+      </w:r>
+      <w:r>
+        <w:rPr>
+          <w:rFonts w:ascii="Arial" w:hAnsi="Arial"/>
+        </w:rPr>
+        <w:br/>
+      </w:r>
+      <w:r>
+        <w:rPr>
+          <w:rFonts w:ascii="Arial" w:hAnsi="Arial"/>
+        </w:rPr>
+        <w:t>URS-13</w:t>
+      </w:r>
+      <w:r>
+        <w:rPr>
+          <w:rFonts w:ascii="Arial" w:hAnsi="Arial"/>
+        </w:rPr>
+        <w:t xml:space="preserve"> The admin can log in.</w:t>
+      </w:r>
+    </w:p>
+    <w:p>
+      <w:pPr>
+        <w:ind w:left="360"/>
+        <w:rPr>
+          <w:rFonts w:ascii="Arial" w:hAnsi="Arial"/>
+        </w:rPr>
+      </w:pPr>
+      <w:r>
+        <w:rPr>
+          <w:rFonts w:ascii="Arial" w:hAnsi="Arial"/>
+        </w:rPr>
+        <w:t>URS-14</w:t>
+      </w:r>
+      <w:r>
+        <w:rPr>
+          <w:rFonts w:ascii="Arial" w:hAnsi="Arial"/>
+        </w:rPr>
+        <w:t xml:space="preserve"> The admin can log out.</w:t>
+      </w:r>
+      <w:r>
+        <w:rPr>
+          <w:rFonts w:ascii="Arial" w:hAnsi="Arial"/>
+        </w:rPr>
+        <w:br/>
+        <w:t>URS-15 The admin can edit the temple’s history architecture.</w:t>
+      </w:r>
+    </w:p>
+    <w:p>
+      <w:pPr>
+        <w:ind w:left="360"/>
+        <w:rPr>
+          <w:rFonts w:ascii="Arial" w:hAnsi="Arial"/>
+        </w:rPr>
+      </w:pPr>
+      <w:r>
+        <w:rPr>
+          <w:rFonts w:ascii="Arial" w:hAnsi="Arial"/>
+        </w:rPr>
+        <w:t>URS-16</w:t>
       </w:r>
       <w:r>
         <w:rPr>
@@ -381,33 +390,37 @@
         </w:rPr>
         <w:t xml:space="preserve"> </w:t>
       </w:r>
-      <w:proofErr w:type="gramStart"/>
-      <w:r>
-        <w:rPr>
-          <w:rFonts w:ascii="Arial" w:hAnsi="Arial"/>
-        </w:rPr>
-        <w:t>The</w:t>
-      </w:r>
-      <w:proofErr w:type="gramEnd"/>
-      <w:r>
-        <w:rPr>
-          <w:rFonts w:ascii="Arial" w:hAnsi="Arial"/>
-        </w:rPr>
-        <w:t xml:space="preserve"> member can ask the Dharma questions.</w:t>
-      </w:r>
-    </w:p>
-    <w:p>
-      <w:pPr>
-        <w:ind w:left="360"/>
-        <w:rPr>
-          <w:rFonts w:ascii="Arial" w:hAnsi="Arial"/>
-        </w:rPr>
-      </w:pPr>
-      <w:r>
-        <w:rPr>
-          <w:rFonts w:ascii="Arial" w:hAnsi="Arial"/>
-        </w:rPr>
-        <w:t>URS-12</w:t>
+      <w:r>
+        <w:rPr>
+          <w:rFonts w:ascii="Arial" w:hAnsi="Arial"/>
+        </w:rPr>
+        <w:t xml:space="preserve">The admin can </w:t>
+      </w:r>
+      <w:r>
+        <w:rPr>
+          <w:rFonts w:ascii="Arial" w:hAnsi="Arial"/>
+        </w:rPr>
+        <w:t>edit the current the temple’s activity</w:t>
+      </w:r>
+      <w:r>
+        <w:rPr>
+          <w:rFonts w:ascii="Arial" w:hAnsi="Arial"/>
+        </w:rPr>
+        <w:t>.</w:t>
+      </w:r>
+    </w:p>
+    <w:p>
+      <w:pPr>
+        <w:ind w:left="360"/>
+        <w:rPr>
+          <w:rFonts w:ascii="Arial" w:hAnsi="Arial"/>
+        </w:rPr>
+      </w:pPr>
+      <w:r>
+        <w:rPr>
+          <w:rFonts w:ascii="Arial" w:hAnsi="Arial"/>
+        </w:rPr>
+        <w:t>URS-17</w:t>
       </w:r>
       <w:r>
         <w:rPr>
@@ -415,19 +428,151 @@
         </w:rPr>
         <w:t xml:space="preserve"> </w:t>
       </w:r>
-      <w:proofErr w:type="gramStart"/>
-      <w:r>
-        <w:rPr>
-          <w:rFonts w:ascii="Arial" w:hAnsi="Arial"/>
-        </w:rPr>
-        <w:t>The</w:t>
-      </w:r>
-      <w:proofErr w:type="gramEnd"/>
-      <w:r>
-        <w:rPr>
-          <w:rFonts w:ascii="Arial" w:hAnsi="Arial"/>
-        </w:rPr>
-        <w:t xml:space="preserve"> member can view</w:t>
+      <w:r>
+        <w:rPr>
+          <w:rFonts w:ascii="Arial" w:hAnsi="Arial"/>
+        </w:rPr>
+        <w:t xml:space="preserve">The admin can </w:t>
+      </w:r>
+      <w:r>
+        <w:rPr>
+          <w:rFonts w:ascii="Arial" w:hAnsi="Arial"/>
+        </w:rPr>
+        <w:t>add</w:t>
+      </w:r>
+      <w:r>
+        <w:rPr>
+          <w:rFonts w:ascii="Arial" w:hAnsi="Arial"/>
+        </w:rPr>
+        <w:t xml:space="preserve"> the </w:t>
+      </w:r>
+      <w:r>
+        <w:rPr>
+          <w:rFonts w:ascii="Arial" w:hAnsi="Arial"/>
+        </w:rPr>
+        <w:t>current the temple’s activity</w:t>
+      </w:r>
+      <w:r>
+        <w:rPr>
+          <w:rFonts w:ascii="Arial" w:hAnsi="Arial"/>
+        </w:rPr>
+        <w:t>.</w:t>
+      </w:r>
+    </w:p>
+    <w:p>
+      <w:pPr>
+        <w:ind w:left="360"/>
+        <w:rPr>
+          <w:rFonts w:ascii="Arial" w:hAnsi="Arial"/>
+        </w:rPr>
+      </w:pPr>
+      <w:r>
+        <w:rPr>
+          <w:rFonts w:ascii="Arial" w:hAnsi="Arial"/>
+        </w:rPr>
+        <w:t>URS-18</w:t>
+      </w:r>
+      <w:r>
+        <w:rPr>
+          <w:rFonts w:ascii="Arial" w:hAnsi="Arial"/>
+        </w:rPr>
+        <w:t xml:space="preserve"> </w:t>
+      </w:r>
+      <w:r>
+        <w:rPr>
+          <w:rFonts w:ascii="Arial" w:hAnsi="Arial"/>
+        </w:rPr>
+        <w:t xml:space="preserve">The admin can delete the </w:t>
+      </w:r>
+      <w:r>
+        <w:rPr>
+          <w:rFonts w:ascii="Arial" w:hAnsi="Arial"/>
+        </w:rPr>
+        <w:t>current the temple’s activity</w:t>
+      </w:r>
+      <w:r>
+        <w:rPr>
+          <w:rFonts w:ascii="Arial" w:hAnsi="Arial"/>
+        </w:rPr>
+        <w:t>.</w:t>
+      </w:r>
+    </w:p>
+    <w:p>
+      <w:pPr>
+        <w:ind w:left="360"/>
+        <w:rPr>
+          <w:rFonts w:ascii="Arial" w:hAnsi="Arial"/>
+        </w:rPr>
+      </w:pPr>
+      <w:r>
+        <w:rPr>
+          <w:rFonts w:ascii="Arial" w:hAnsi="Arial"/>
+        </w:rPr>
+        <w:t>URS-19</w:t>
+      </w:r>
+      <w:r>
+        <w:rPr>
+          <w:rFonts w:ascii="Arial" w:hAnsi="Arial"/>
+        </w:rPr>
+        <w:t xml:space="preserve"> </w:t>
+      </w:r>
+      <w:r>
+        <w:rPr>
+          <w:rFonts w:ascii="Arial" w:hAnsi="Arial"/>
+        </w:rPr>
+        <w:t>The admin can post Dharma Q&amp;A on the web-board.</w:t>
+      </w:r>
+    </w:p>
+    <w:p>
+      <w:pPr>
+        <w:ind w:left="360"/>
+        <w:rPr>
+          <w:rFonts w:ascii="Arial" w:hAnsi="Arial"/>
+        </w:rPr>
+      </w:pPr>
+      <w:r>
+        <w:rPr>
+          <w:rFonts w:ascii="Arial" w:hAnsi="Arial"/>
+        </w:rPr>
+        <w:t>URS-20</w:t>
+      </w:r>
+      <w:r>
+        <w:rPr>
+          <w:rFonts w:ascii="Arial" w:hAnsi="Arial"/>
+        </w:rPr>
+        <w:t xml:space="preserve"> </w:t>
+      </w:r>
+      <w:r>
+        <w:rPr>
+          <w:rFonts w:ascii="Arial" w:hAnsi="Arial"/>
+        </w:rPr>
+        <w:t>The admin can answer Dharma Q&amp;A.</w:t>
+      </w:r>
+    </w:p>
+    <w:p>
+      <w:pPr>
+        <w:ind w:left="360"/>
+        <w:rPr>
+          <w:rFonts w:ascii="Arial" w:hAnsi="Arial"/>
+        </w:rPr>
+      </w:pPr>
+      <w:r>
+        <w:rPr>
+          <w:rFonts w:ascii="Arial" w:hAnsi="Arial"/>
+        </w:rPr>
+        <w:t>URS-21</w:t>
+      </w:r>
+      <w:r>
+        <w:rPr>
+          <w:rFonts w:ascii="Arial" w:hAnsi="Arial"/>
+        </w:rPr>
+        <w:t xml:space="preserve"> </w:t>
+      </w:r>
+      <w:r>
+        <w:rPr>
+          <w:rFonts w:ascii="Arial" w:hAnsi="Arial"/>
+        </w:rPr>
+        <w:t>The admin can view</w:t>
       </w:r>
       <w:r>
         <w:rPr>
@@ -435,17 +580,19 @@
         </w:rPr>
         <w:t xml:space="preserve"> the web-board.</w:t>
       </w:r>
-      <w:r>
-        <w:rPr>
-          <w:rFonts w:ascii="Arial" w:hAnsi="Arial"/>
-        </w:rPr>
-        <w:br/>
-      </w:r>
-      <w:r>
-        <w:rPr>
-          <w:rFonts w:ascii="Arial" w:hAnsi="Arial"/>
-        </w:rPr>
-        <w:t>URS-13</w:t>
+    </w:p>
+    <w:p>
+      <w:pPr>
+        <w:ind w:left="360"/>
+        <w:rPr>
+          <w:rFonts w:ascii="Arial" w:hAnsi="Arial"/>
+        </w:rPr>
+      </w:pPr>
+      <w:r>
+        <w:rPr>
+          <w:rFonts w:ascii="Arial" w:hAnsi="Arial"/>
+        </w:rPr>
+        <w:t>URS-22</w:t>
       </w:r>
       <w:r>
         <w:rPr>
@@ -453,33 +600,43 @@
         </w:rPr>
         <w:t xml:space="preserve"> </w:t>
       </w:r>
-      <w:proofErr w:type="gramStart"/>
-      <w:r>
-        <w:rPr>
-          <w:rFonts w:ascii="Arial" w:hAnsi="Arial"/>
-        </w:rPr>
-        <w:t>The</w:t>
-      </w:r>
-      <w:proofErr w:type="gramEnd"/>
-      <w:r>
-        <w:rPr>
-          <w:rFonts w:ascii="Arial" w:hAnsi="Arial"/>
-        </w:rPr>
-        <w:t xml:space="preserve"> admin can log in.</w:t>
-      </w:r>
-    </w:p>
-    <w:p>
-      <w:pPr>
-        <w:ind w:left="360"/>
-        <w:rPr>
-          <w:rFonts w:ascii="Arial" w:hAnsi="Arial"/>
-        </w:rPr>
-      </w:pPr>
-      <w:r>
-        <w:rPr>
-          <w:rFonts w:ascii="Arial" w:hAnsi="Arial"/>
-        </w:rPr>
-        <w:t>URS-14</w:t>
+      <w:r>
+        <w:rPr>
+          <w:rFonts w:ascii="Arial" w:hAnsi="Arial"/>
+        </w:rPr>
+        <w:t xml:space="preserve">The admin </w:t>
+      </w:r>
+      <w:r>
+        <w:rPr>
+          <w:rFonts w:ascii="Arial" w:hAnsi="Arial"/>
+        </w:rPr>
+        <w:t>defines</w:t>
+      </w:r>
+      <w:r>
+        <w:rPr>
+          <w:rFonts w:ascii="Arial" w:hAnsi="Arial"/>
+        </w:rPr>
+        <w:t xml:space="preserve"> the news</w:t>
+      </w:r>
+      <w:r>
+        <w:rPr>
+          <w:rFonts w:ascii="Arial" w:hAnsi="Arial"/>
+        </w:rPr>
+        <w:t>.</w:t>
+      </w:r>
+    </w:p>
+    <w:p>
+      <w:pPr>
+        <w:ind w:left="360"/>
+        <w:rPr>
+          <w:rFonts w:ascii="Arial" w:hAnsi="Arial"/>
+        </w:rPr>
+      </w:pPr>
+      <w:r>
+        <w:rPr>
+          <w:rFonts w:ascii="Arial" w:hAnsi="Arial"/>
+        </w:rPr>
+        <w:t>URS-23</w:t>
       </w:r>
       <w:r>
         <w:rPr>
@@ -487,54 +644,25 @@
         </w:rPr>
         <w:t xml:space="preserve"> </w:t>
       </w:r>
-      <w:proofErr w:type="gramStart"/>
-      <w:r>
-        <w:rPr>
-          <w:rFonts w:ascii="Arial" w:hAnsi="Arial"/>
-        </w:rPr>
-        <w:t>The</w:t>
-      </w:r>
-      <w:proofErr w:type="gramEnd"/>
-      <w:r>
-        <w:rPr>
-          <w:rFonts w:ascii="Arial" w:hAnsi="Arial"/>
-        </w:rPr>
-        <w:t xml:space="preserve"> admin can log out.</w:t>
-      </w:r>
-      <w:r>
-        <w:rPr>
-          <w:rFonts w:ascii="Arial" w:hAnsi="Arial"/>
-        </w:rPr>
-        <w:br/>
-        <w:t xml:space="preserve">URS-15 </w:t>
-      </w:r>
-      <w:proofErr w:type="gramStart"/>
-      <w:r>
-        <w:rPr>
-          <w:rFonts w:ascii="Arial" w:hAnsi="Arial"/>
-        </w:rPr>
-        <w:t>The</w:t>
-      </w:r>
-      <w:proofErr w:type="gramEnd"/>
-      <w:r>
-        <w:rPr>
-          <w:rFonts w:ascii="Arial" w:hAnsi="Arial"/>
-        </w:rPr>
-        <w:t xml:space="preserve"> admin can edit the temple’s history architecture.</w:t>
-      </w:r>
-    </w:p>
-    <w:p>
-      <w:pPr>
-        <w:ind w:left="360"/>
-        <w:rPr>
-          <w:rFonts w:ascii="Arial" w:hAnsi="Arial"/>
-        </w:rPr>
-      </w:pPr>
-      <w:r>
-        <w:rPr>
-          <w:rFonts w:ascii="Arial" w:hAnsi="Arial"/>
-        </w:rPr>
-        <w:t>URS-16</w:t>
+      <w:r>
+        <w:rPr>
+          <w:rFonts w:ascii="Arial" w:hAnsi="Arial"/>
+        </w:rPr>
+        <w:t>The admin can edit the Facebook page.</w:t>
+      </w:r>
+    </w:p>
+    <w:p>
+      <w:pPr>
+        <w:ind w:left="360"/>
+        <w:rPr>
+          <w:rFonts w:ascii="Arial" w:hAnsi="Arial"/>
+        </w:rPr>
+      </w:pPr>
+      <w:r>
+        <w:rPr>
+          <w:rFonts w:ascii="Arial" w:hAnsi="Arial"/>
+        </w:rPr>
+        <w:t>URS-24</w:t>
       </w:r>
       <w:r>
         <w:rPr>
@@ -542,391 +670,11 @@
         </w:rPr>
         <w:t xml:space="preserve"> </w:t>
       </w:r>
-      <w:proofErr w:type="gramStart"/>
-      <w:r>
-        <w:rPr>
-          <w:rFonts w:ascii="Arial" w:hAnsi="Arial"/>
-        </w:rPr>
-        <w:t>The</w:t>
-      </w:r>
-      <w:proofErr w:type="gramEnd"/>
-      <w:r>
-        <w:rPr>
-          <w:rFonts w:ascii="Arial" w:hAnsi="Arial"/>
-        </w:rPr>
-        <w:t xml:space="preserve"> admin can </w:t>
-      </w:r>
-      <w:r>
-        <w:rPr>
-          <w:rFonts w:ascii="Arial" w:hAnsi="Arial"/>
-        </w:rPr>
-        <w:t>edit the current the temple’s activity</w:t>
-      </w:r>
-      <w:r>
-        <w:rPr>
-          <w:rFonts w:ascii="Arial" w:hAnsi="Arial"/>
-        </w:rPr>
-        <w:t>.</w:t>
-      </w:r>
-    </w:p>
-    <w:p>
-      <w:pPr>
-        <w:ind w:left="360"/>
-        <w:rPr>
-          <w:rFonts w:ascii="Arial" w:hAnsi="Arial"/>
-        </w:rPr>
-      </w:pPr>
-      <w:r>
-        <w:rPr>
-          <w:rFonts w:ascii="Arial" w:hAnsi="Arial"/>
-        </w:rPr>
-        <w:t>URS-17</w:t>
-      </w:r>
-      <w:r>
-        <w:rPr>
-          <w:rFonts w:ascii="Arial" w:hAnsi="Arial"/>
-        </w:rPr>
-        <w:t xml:space="preserve"> </w:t>
-      </w:r>
-      <w:proofErr w:type="gramStart"/>
-      <w:r>
-        <w:rPr>
-          <w:rFonts w:ascii="Arial" w:hAnsi="Arial"/>
-        </w:rPr>
-        <w:t>The</w:t>
-      </w:r>
-      <w:proofErr w:type="gramEnd"/>
-      <w:r>
-        <w:rPr>
-          <w:rFonts w:ascii="Arial" w:hAnsi="Arial"/>
-        </w:rPr>
-        <w:t xml:space="preserve"> admin can </w:t>
-      </w:r>
-      <w:r>
-        <w:rPr>
-          <w:rFonts w:ascii="Arial" w:hAnsi="Arial"/>
-        </w:rPr>
-        <w:t>add</w:t>
-      </w:r>
-      <w:r>
-        <w:rPr>
-          <w:rFonts w:ascii="Arial" w:hAnsi="Arial"/>
-        </w:rPr>
-        <w:t xml:space="preserve"> the </w:t>
-      </w:r>
-      <w:r>
-        <w:rPr>
-          <w:rFonts w:ascii="Arial" w:hAnsi="Arial"/>
-        </w:rPr>
-        <w:t>current the temple’s activity</w:t>
-      </w:r>
-      <w:r>
-        <w:rPr>
-          <w:rFonts w:ascii="Arial" w:hAnsi="Arial"/>
-        </w:rPr>
-        <w:t>.</w:t>
-      </w:r>
-    </w:p>
-    <w:p>
-      <w:pPr>
-        <w:ind w:left="360"/>
-        <w:rPr>
-          <w:rFonts w:ascii="Arial" w:hAnsi="Arial"/>
-        </w:rPr>
-      </w:pPr>
-      <w:r>
-        <w:rPr>
-          <w:rFonts w:ascii="Arial" w:hAnsi="Arial"/>
-        </w:rPr>
-        <w:t>URS-18</w:t>
-      </w:r>
-      <w:r>
-        <w:rPr>
-          <w:rFonts w:ascii="Arial" w:hAnsi="Arial"/>
-        </w:rPr>
-        <w:t xml:space="preserve"> </w:t>
-      </w:r>
-      <w:proofErr w:type="gramStart"/>
-      <w:r>
-        <w:rPr>
-          <w:rFonts w:ascii="Arial" w:hAnsi="Arial"/>
-        </w:rPr>
-        <w:t>The</w:t>
-      </w:r>
-      <w:proofErr w:type="gramEnd"/>
-      <w:r>
-        <w:rPr>
-          <w:rFonts w:ascii="Arial" w:hAnsi="Arial"/>
-        </w:rPr>
-        <w:t xml:space="preserve"> admin can delete the </w:t>
-      </w:r>
-      <w:r>
-        <w:rPr>
-          <w:rFonts w:ascii="Arial" w:hAnsi="Arial"/>
-        </w:rPr>
-        <w:t>current the temple’s activity</w:t>
-      </w:r>
-      <w:r>
-        <w:rPr>
-          <w:rFonts w:ascii="Arial" w:hAnsi="Arial"/>
-        </w:rPr>
-        <w:t>.</w:t>
-      </w:r>
-    </w:p>
-    <w:p>
-      <w:pPr>
-        <w:ind w:left="360"/>
-        <w:rPr>
-          <w:rFonts w:ascii="Arial" w:hAnsi="Arial"/>
-        </w:rPr>
-      </w:pPr>
-      <w:r>
-        <w:rPr>
-          <w:rFonts w:ascii="Arial" w:hAnsi="Arial"/>
-        </w:rPr>
-        <w:t>URS-19</w:t>
-      </w:r>
-      <w:r>
-        <w:rPr>
-          <w:rFonts w:ascii="Arial" w:hAnsi="Arial"/>
-        </w:rPr>
-        <w:t xml:space="preserve"> </w:t>
-      </w:r>
-      <w:proofErr w:type="gramStart"/>
-      <w:r>
-        <w:rPr>
-          <w:rFonts w:ascii="Arial" w:hAnsi="Arial"/>
-        </w:rPr>
-        <w:t>The</w:t>
-      </w:r>
-      <w:proofErr w:type="gramEnd"/>
-      <w:r>
-        <w:rPr>
-          <w:rFonts w:ascii="Arial" w:hAnsi="Arial"/>
-        </w:rPr>
-        <w:t xml:space="preserve"> admin can post Dharma Q&amp;A on the web-board.</w:t>
-      </w:r>
-    </w:p>
-    <w:p>
-      <w:pPr>
-        <w:ind w:left="360"/>
-        <w:rPr>
-          <w:rFonts w:ascii="Arial" w:hAnsi="Arial"/>
-        </w:rPr>
-      </w:pPr>
-      <w:r>
-        <w:rPr>
-          <w:rFonts w:ascii="Arial" w:hAnsi="Arial"/>
-        </w:rPr>
-        <w:t>URS-20</w:t>
-      </w:r>
-      <w:r>
-        <w:rPr>
-          <w:rFonts w:ascii="Arial" w:hAnsi="Arial"/>
-        </w:rPr>
-        <w:t xml:space="preserve"> </w:t>
-      </w:r>
-      <w:proofErr w:type="gramStart"/>
-      <w:r>
-        <w:rPr>
-          <w:rFonts w:ascii="Arial" w:hAnsi="Arial"/>
-        </w:rPr>
-        <w:t>The</w:t>
-      </w:r>
-      <w:proofErr w:type="gramEnd"/>
-      <w:r>
-        <w:rPr>
-          <w:rFonts w:ascii="Arial" w:hAnsi="Arial"/>
-        </w:rPr>
-        <w:t xml:space="preserve"> admin can answer Dharma Q&amp;A.</w:t>
-      </w:r>
-    </w:p>
-    <w:p>
-      <w:pPr>
-        <w:ind w:left="360"/>
-        <w:rPr>
-          <w:rFonts w:ascii="Arial" w:hAnsi="Arial"/>
-        </w:rPr>
-      </w:pPr>
-      <w:r>
-        <w:rPr>
-          <w:rFonts w:ascii="Arial" w:hAnsi="Arial"/>
-        </w:rPr>
-        <w:t>URS-21</w:t>
-      </w:r>
-      <w:r>
-        <w:rPr>
-          <w:rFonts w:ascii="Arial" w:hAnsi="Arial"/>
-        </w:rPr>
-        <w:t xml:space="preserve"> </w:t>
-      </w:r>
-      <w:proofErr w:type="gramStart"/>
-      <w:r>
-        <w:rPr>
-          <w:rFonts w:ascii="Arial" w:hAnsi="Arial"/>
-        </w:rPr>
-        <w:t>The</w:t>
-      </w:r>
-      <w:proofErr w:type="gramEnd"/>
-      <w:r>
-        <w:rPr>
-          <w:rFonts w:ascii="Arial" w:hAnsi="Arial"/>
-        </w:rPr>
-        <w:t xml:space="preserve"> admin can view</w:t>
-      </w:r>
-      <w:r>
-        <w:rPr>
-          <w:rFonts w:ascii="Arial" w:hAnsi="Arial"/>
-        </w:rPr>
-        <w:t xml:space="preserve"> the web-board.</w:t>
-      </w:r>
-    </w:p>
-    <w:p>
-      <w:pPr>
-        <w:ind w:left="360"/>
-        <w:rPr>
-          <w:rFonts w:ascii="Arial" w:hAnsi="Arial"/>
-        </w:rPr>
-      </w:pPr>
-      <w:r>
-        <w:rPr>
-          <w:rFonts w:ascii="Arial" w:hAnsi="Arial"/>
-        </w:rPr>
-        <w:t>URS-22</w:t>
-      </w:r>
-      <w:r>
-        <w:rPr>
-          <w:rFonts w:ascii="Arial" w:hAnsi="Arial"/>
-        </w:rPr>
-        <w:t xml:space="preserve"> </w:t>
-      </w:r>
-      <w:proofErr w:type="gramStart"/>
-      <w:r>
-        <w:rPr>
-          <w:rFonts w:ascii="Arial" w:hAnsi="Arial"/>
-        </w:rPr>
-        <w:t>The</w:t>
-      </w:r>
-      <w:proofErr w:type="gramEnd"/>
-      <w:r>
-        <w:rPr>
-          <w:rFonts w:ascii="Arial" w:hAnsi="Arial"/>
-        </w:rPr>
-        <w:t xml:space="preserve"> admin </w:t>
-      </w:r>
-      <w:r>
-        <w:rPr>
-          <w:rFonts w:ascii="Arial" w:hAnsi="Arial"/>
-        </w:rPr>
-        <w:t>defines</w:t>
-      </w:r>
-      <w:r>
-        <w:rPr>
-          <w:rFonts w:ascii="Arial" w:hAnsi="Arial"/>
-        </w:rPr>
-        <w:t xml:space="preserve"> the time date place.</w:t>
-      </w:r>
-    </w:p>
-    <w:p>
-      <w:pPr>
-        <w:ind w:left="360"/>
-        <w:rPr>
-          <w:rFonts w:ascii="Arial" w:hAnsi="Arial"/>
-        </w:rPr>
-      </w:pPr>
-      <w:r>
-        <w:rPr>
-          <w:rFonts w:ascii="Arial" w:hAnsi="Arial"/>
-        </w:rPr>
-        <w:t>URS-23</w:t>
-      </w:r>
-      <w:r>
-        <w:rPr>
-          <w:rFonts w:ascii="Arial" w:hAnsi="Arial"/>
-        </w:rPr>
-        <w:t xml:space="preserve"> </w:t>
-      </w:r>
-      <w:proofErr w:type="gramStart"/>
-      <w:r>
-        <w:rPr>
-          <w:rFonts w:ascii="Arial" w:hAnsi="Arial"/>
-        </w:rPr>
-        <w:t>The</w:t>
-      </w:r>
-      <w:proofErr w:type="gramEnd"/>
-      <w:r>
-        <w:rPr>
-          <w:rFonts w:ascii="Arial" w:hAnsi="Arial"/>
-        </w:rPr>
-        <w:t xml:space="preserve"> admin can edit the Facebook page.</w:t>
-      </w:r>
-    </w:p>
-    <w:p>
-      <w:pPr>
-        <w:ind w:left="360"/>
-        <w:rPr>
-          <w:rFonts w:ascii="Arial" w:hAnsi="Arial"/>
-        </w:rPr>
-      </w:pPr>
-      <w:r>
-        <w:rPr>
-          <w:rFonts w:ascii="Arial" w:hAnsi="Arial"/>
-        </w:rPr>
-        <w:t>URS-24</w:t>
-      </w:r>
-      <w:r>
-        <w:rPr>
-          <w:rFonts w:ascii="Arial" w:hAnsi="Arial"/>
-        </w:rPr>
-        <w:t xml:space="preserve"> </w:t>
-      </w:r>
-      <w:proofErr w:type="gramStart"/>
-      <w:r>
-        <w:rPr>
-          <w:rFonts w:ascii="Arial" w:hAnsi="Arial"/>
-        </w:rPr>
-        <w:t>The</w:t>
-      </w:r>
-      <w:proofErr w:type="gramEnd"/>
-      <w:r>
-        <w:rPr>
-          <w:rFonts w:ascii="Arial" w:hAnsi="Arial"/>
-        </w:rPr>
-        <w:t xml:space="preserve"> admin can post activities on web-board.</w:t>
-      </w:r>
-    </w:p>
-    <w:p>
-      <w:pPr>
-        <w:ind w:left="360"/>
-        <w:rPr>
-          <w:rFonts w:ascii="Arial" w:hAnsi="Arial"/>
-        </w:rPr>
-      </w:pPr>
-      <w:r>
-        <w:rPr>
-          <w:rFonts w:ascii="Arial" w:hAnsi="Arial"/>
-        </w:rPr>
-        <w:t>URS-25</w:t>
-      </w:r>
-      <w:r>
-        <w:rPr>
-          <w:rFonts w:ascii="Arial" w:hAnsi="Arial"/>
-        </w:rPr>
-        <w:t xml:space="preserve"> </w:t>
-      </w:r>
-      <w:proofErr w:type="gramStart"/>
-      <w:r>
-        <w:rPr>
-          <w:rFonts w:ascii="Arial" w:hAnsi="Arial"/>
-        </w:rPr>
-        <w:t>The</w:t>
-      </w:r>
-      <w:proofErr w:type="gramEnd"/>
-      <w:r>
-        <w:rPr>
-          <w:rFonts w:ascii="Arial" w:hAnsi="Arial"/>
-        </w:rPr>
-        <w:t xml:space="preserve"> admin can send the email to </w:t>
+      <w:r>
+        <w:rPr>
+          <w:rFonts w:ascii="Arial" w:hAnsi="Arial"/>
+        </w:rPr>
+        <w:t xml:space="preserve">The admin can send the email to </w:t>
       </w:r>
       <w:r>
         <w:rPr>
@@ -1294,18 +1042,18 @@
     <w:lsdException w:name="Bibliography" w:uiPriority="37"/>
     <w:lsdException w:name="TOC Heading" w:uiPriority="39" w:qFormat="1"/>
   </w:latentStyles>
-  <w:style w:type="paragraph" w:default="1" w:styleId="Normal">
+  <w:style w:type="paragraph" w:default="1" w:styleId="a">
     <w:name w:val="Normal"/>
     <w:qFormat/>
     <w:rsid w:val="00A154B8"/>
   </w:style>
-  <w:style w:type="character" w:default="1" w:styleId="DefaultParagraphFont">
+  <w:style w:type="character" w:default="1" w:styleId="a0">
     <w:name w:val="Default Paragraph Font"/>
     <w:uiPriority w:val="1"/>
     <w:semiHidden/>
     <w:unhideWhenUsed/>
   </w:style>
-  <w:style w:type="table" w:default="1" w:styleId="TableNormal">
+  <w:style w:type="table" w:default="1" w:styleId="a1">
     <w:name w:val="Normal Table"/>
     <w:uiPriority w:val="99"/>
     <w:semiHidden/>
@@ -1321,15 +1069,15 @@
       </w:tblCellMar>
     </w:tblPr>
   </w:style>
-  <w:style w:type="numbering" w:default="1" w:styleId="NoList">
+  <w:style w:type="numbering" w:default="1" w:styleId="a2">
     <w:name w:val="No List"/>
     <w:uiPriority w:val="99"/>
     <w:semiHidden/>
     <w:unhideWhenUsed/>
   </w:style>
-  <w:style w:type="paragraph" w:styleId="ListParagraph">
+  <w:style w:type="paragraph" w:styleId="a3">
     <w:name w:val="List Paragraph"/>
-    <w:basedOn w:val="Normal"/>
+    <w:basedOn w:val="a"/>
     <w:uiPriority w:val="34"/>
     <w:qFormat/>
     <w:rsid w:val="006E2A1D"/>

</xml_diff>